<commit_message>
vault backup: 2022-03-21 16:08:16 in Laptop Acer Windows 11
</commit_message>
<xml_diff>
--- a/Docs/Ta Quang Khoi_b6.docx
+++ b/Docs/Ta Quang Khoi_b6.docx
@@ -136,46 +136,156 @@
       </w:pPr>
     </w:p>
     <w:p>
+      <w:pPr>
+        <w:pStyle w:val="Heading1"/>
+      </w:pPr>
       <w:r>
         <w:t>Chức năng của các thiết bị hub, switch, bridge, router, modem</w:t>
       </w:r>
     </w:p>
     <w:p>
       <w:r>
+        <w:rPr>
+          <w:b/>
+          <w:bCs/>
+        </w:rPr>
+        <w:t>Modem</w:t>
+      </w:r>
+      <w:r>
+        <w:t xml:space="preserve"> là thiết bị giúp kết nối mạng nội bộ với mạng Interne</w:t>
+      </w:r>
+      <w:r>
+        <w:t>t</w:t>
+      </w:r>
+      <w:r>
+        <w:t>.</w:t>
+      </w:r>
+    </w:p>
+    <w:p>
+      <w:r>
+        <w:rPr>
+          <w:b/>
+          <w:bCs/>
+        </w:rPr>
+        <w:t>Router</w:t>
+      </w:r>
+      <w:r>
+        <w:t xml:space="preserve"> là phần cứng cho phép tất cả thiết bị </w:t>
+      </w:r>
+      <w:r>
+        <w:t>trong nhà</w:t>
+      </w:r>
+      <w:r>
+        <w:t xml:space="preserve"> sử dụng kết nối Internet </w:t>
+      </w:r>
+      <w:r>
+        <w:t>từ Modem</w:t>
+      </w:r>
+      <w:r>
+        <w:t xml:space="preserve"> (có dây hoặc không dây) cùng lúc, và cũng cho phép chúng giao tiếp với nhau mà không cần thực hiện qua Internet.</w:t>
+      </w:r>
+    </w:p>
+    <w:p>
+      <w:r>
+        <w:rPr>
+          <w:b/>
+          <w:bCs/>
+        </w:rPr>
+        <w:t>Switch</w:t>
+      </w:r>
+      <w:r>
+        <w:t xml:space="preserve"> – bộ chuyển mạch. Nó làm việc như một Bridge nhiều cồng. Không giống Hub, Switch nhận tín hiệu từ một cổng, sau đó chuyển đổi thành dữ liệu, kiểm tra địa chỉ đích và gửi dữ liệu tới.</w:t>
+      </w:r>
+    </w:p>
+    <w:p>
+      <w:r>
+        <w:rPr>
+          <w:b/>
+          <w:bCs/>
+        </w:rPr>
+        <w:t>Hub</w:t>
+      </w:r>
+      <w:r>
+        <w:t xml:space="preserve"> – có thể gọi là bộ chia: </w:t>
+      </w:r>
+      <w:r>
+        <w:t>khi thông tin vào từ một cổng và sẽ được đưa đến tất cả các cổng khác.</w:t>
+      </w:r>
+    </w:p>
+    <w:p>
+      <w:r>
+        <w:rPr>
+          <w:b/>
+          <w:bCs/>
+        </w:rPr>
+        <w:t>Bridge</w:t>
+      </w:r>
+      <w:r>
+        <w:t xml:space="preserve"> là thiết bị mạng thuộc lớp 2 của mô hình OSI (Data Link Layer). </w:t>
+      </w:r>
+      <w:r>
+        <w:t xml:space="preserve">Nó </w:t>
+      </w:r>
+      <w:r>
+        <w:t>được sử dụng để ghép nối 2 mạng để tạo thành một mạng lớn duy nhất.</w:t>
+      </w:r>
+    </w:p>
+    <w:p/>
+    <w:p>
+      <w:pPr>
+        <w:pStyle w:val="Heading1"/>
+      </w:pPr>
+      <w:r>
+        <w:lastRenderedPageBreak/>
         <w:t>Các loại cáp và đặc tính của nó?</w:t>
       </w:r>
     </w:p>
     <w:p>
+      <w:pPr>
+        <w:pStyle w:val="Heading1"/>
+      </w:pPr>
       <w:r>
         <w:t>Các chuẩn bấm dây cáp?</w:t>
       </w:r>
     </w:p>
     <w:p>
+      <w:pPr>
+        <w:pStyle w:val="Heading1"/>
+      </w:pPr>
       <w:r>
         <w:t>Các cách thiết lập địa chỉ ip cho máy tính</w:t>
       </w:r>
     </w:p>
     <w:p>
+      <w:pPr>
+        <w:pStyle w:val="Heading1"/>
+      </w:pPr>
       <w:r>
         <w:t>Mô hình OSI? Cấu trúc và chức năng cơ bản của từng tầng?</w:t>
       </w:r>
     </w:p>
     <w:p>
+      <w:pPr>
+        <w:pStyle w:val="Heading1"/>
+      </w:pPr>
       <w:r>
         <w:t>Công ty ABC có 3 chi nhánh ở Sài Gòn (SG), Hà Nội (HN) và Đà Nẵng</w:t>
       </w:r>
-    </w:p>
-    <w:p>
+      <w:r>
+        <w:t xml:space="preserve"> </w:t>
+      </w:r>
       <w:r>
         <w:t>(ĐN). Công ty cần triển khai 1 mạng máy tính kết nối 3 chi nhánh với</w:t>
       </w:r>
-    </w:p>
-    <w:p>
+      <w:r>
+        <w:t xml:space="preserve"> </w:t>
+      </w:r>
       <w:r>
         <w:t>số máy lần lượt là 300, 400, 50 máy. Hãy sử dụng địa chi ip phù hợp</w:t>
       </w:r>
-    </w:p>
-    <w:p>
+      <w:r>
+        <w:t xml:space="preserve"> </w:t>
+      </w:r>
       <w:r>
         <w:t>(tự cho) để chia mạng con theo VLSM cho 3 chi nhánh.</w:t>
       </w:r>
@@ -1174,6 +1284,21 @@
 </file>
 
 <file path=customXml/item1.xml><?xml version="1.0" encoding="utf-8"?>
+<p:properties xmlns:p="http://schemas.microsoft.com/office/2006/metadata/properties" xmlns:xsi="http://www.w3.org/2001/XMLSchema-instance" xmlns:pc="http://schemas.microsoft.com/office/infopath/2007/PartnerControls">
+  <documentManagement/>
+</p:properties>
+</file>
+
+<file path=customXml/item2.xml><?xml version="1.0" encoding="utf-8"?>
+<?mso-contentType ?>
+<FormTemplates xmlns="http://schemas.microsoft.com/sharepoint/v3/contenttype/forms">
+  <Display>DocumentLibraryForm</Display>
+  <Edit>DocumentLibraryForm</Edit>
+  <New>DocumentLibraryForm</New>
+</FormTemplates>
+</file>
+
+<file path=customXml/item3.xml><?xml version="1.0" encoding="utf-8"?>
 <ct:contentTypeSchema xmlns:ct="http://schemas.microsoft.com/office/2006/metadata/contentType" xmlns:ma="http://schemas.microsoft.com/office/2006/metadata/properties/metaAttributes" ct:_="" ma:_="" ma:contentTypeName="Document" ma:contentTypeID="0x010100A09C94099A3CE8469E9AA42617115BF0" ma:contentTypeVersion="14" ma:contentTypeDescription="Create a new document." ma:contentTypeScope="" ma:versionID="9eeebdb57f1f4f706c84e243a6a392af">
   <xsd:schema xmlns:xsd="http://www.w3.org/2001/XMLSchema" xmlns:xs="http://www.w3.org/2001/XMLSchema" xmlns:p="http://schemas.microsoft.com/office/2006/metadata/properties" xmlns:ns3="2f638f5d-ddce-41dd-8f88-c5d8367c2f5c" xmlns:ns4="a7bd220b-be5d-4786-b1ea-506a7aa9c9bc" targetNamespace="http://schemas.microsoft.com/office/2006/metadata/properties" ma:root="true" ma:fieldsID="fd239b2181be792b5c1ecba4f4af1127" ns3:_="" ns4:_="">
     <xsd:import namespace="2f638f5d-ddce-41dd-8f88-c5d8367c2f5c"/>
@@ -1402,22 +1527,24 @@
 </ct:contentTypeSchema>
 </file>
 
-<file path=customXml/item2.xml><?xml version="1.0" encoding="utf-8"?>
-<?mso-contentType ?>
-<FormTemplates xmlns="http://schemas.microsoft.com/sharepoint/v3/contenttype/forms">
-  <Display>DocumentLibraryForm</Display>
-  <Edit>DocumentLibraryForm</Edit>
-  <New>DocumentLibraryForm</New>
-</FormTemplates>
+<file path=customXml/itemProps1.xml><?xml version="1.0" encoding="utf-8"?>
+<ds:datastoreItem xmlns:ds="http://schemas.openxmlformats.org/officeDocument/2006/customXml" ds:itemID="{D2CA82AE-73EA-4D1E-B97D-8EBC235C261E}">
+  <ds:schemaRefs>
+    <ds:schemaRef ds:uri="http://schemas.microsoft.com/office/2006/metadata/properties"/>
+    <ds:schemaRef ds:uri="http://schemas.microsoft.com/office/infopath/2007/PartnerControls"/>
+  </ds:schemaRefs>
+</ds:datastoreItem>
 </file>
 
-<file path=customXml/item3.xml><?xml version="1.0" encoding="utf-8"?>
-<p:properties xmlns:p="http://schemas.microsoft.com/office/2006/metadata/properties" xmlns:xsi="http://www.w3.org/2001/XMLSchema-instance" xmlns:pc="http://schemas.microsoft.com/office/infopath/2007/PartnerControls">
-  <documentManagement/>
-</p:properties>
+<file path=customXml/itemProps2.xml><?xml version="1.0" encoding="utf-8"?>
+<ds:datastoreItem xmlns:ds="http://schemas.openxmlformats.org/officeDocument/2006/customXml" ds:itemID="{481D161F-A73E-4B1B-A49A-42C8736C4829}">
+  <ds:schemaRefs>
+    <ds:schemaRef ds:uri="http://schemas.microsoft.com/sharepoint/v3/contenttype/forms"/>
+  </ds:schemaRefs>
+</ds:datastoreItem>
 </file>
 
-<file path=customXml/itemProps1.xml><?xml version="1.0" encoding="utf-8"?>
+<file path=customXml/itemProps3.xml><?xml version="1.0" encoding="utf-8"?>
 <ds:datastoreItem xmlns:ds="http://schemas.openxmlformats.org/officeDocument/2006/customXml" ds:itemID="{FEF8946E-BB81-41C0-BB66-45AEEC8CF1C6}">
   <ds:schemaRefs>
     <ds:schemaRef ds:uri="http://schemas.microsoft.com/office/2006/metadata/contentType"/>
@@ -1434,21 +1561,4 @@
     <ds:schemaRef ds:uri="http://schemas.microsoft.com/internal/obd"/>
   </ds:schemaRefs>
 </ds:datastoreItem>
-</file>
-
-<file path=customXml/itemProps2.xml><?xml version="1.0" encoding="utf-8"?>
-<ds:datastoreItem xmlns:ds="http://schemas.openxmlformats.org/officeDocument/2006/customXml" ds:itemID="{481D161F-A73E-4B1B-A49A-42C8736C4829}">
-  <ds:schemaRefs>
-    <ds:schemaRef ds:uri="http://schemas.microsoft.com/sharepoint/v3/contenttype/forms"/>
-  </ds:schemaRefs>
-</ds:datastoreItem>
-</file>
-
-<file path=customXml/itemProps3.xml><?xml version="1.0" encoding="utf-8"?>
-<ds:datastoreItem xmlns:ds="http://schemas.openxmlformats.org/officeDocument/2006/customXml" ds:itemID="{D2CA82AE-73EA-4D1E-B97D-8EBC235C261E}">
-  <ds:schemaRefs>
-    <ds:schemaRef ds:uri="http://schemas.microsoft.com/office/2006/metadata/properties"/>
-    <ds:schemaRef ds:uri="http://schemas.microsoft.com/office/infopath/2007/PartnerControls"/>
-  </ds:schemaRefs>
-</ds:datastoreItem>
 </file>
</xml_diff>

<commit_message>
vault backup: 2022-03-21 16:26:53 in Laptop Acer Windows 11
</commit_message>
<xml_diff>
--- a/Docs/Ta Quang Khoi_b6.docx
+++ b/Docs/Ta Quang Khoi_b6.docx
@@ -242,10 +242,76 @@
     </w:p>
     <w:p>
       <w:pPr>
+        <w:rPr>
+          <w:b/>
+          <w:bCs/>
+        </w:rPr>
+      </w:pPr>
+      <w:r>
+        <w:rPr>
+          <w:b/>
+          <w:bCs/>
+        </w:rPr>
+        <w:t>Cáp STP (Shielded Twisted Pair) và cáp UTP (Unshielded Twisted Pair)</w:t>
+      </w:r>
+    </w:p>
+    <w:p/>
+    <w:p>
+      <w:pPr>
         <w:pStyle w:val="Heading1"/>
       </w:pPr>
       <w:r>
         <w:t>Các chuẩn bấm dây cáp?</w:t>
+      </w:r>
+    </w:p>
+    <w:p>
+      <w:r>
+        <w:t>chuẩn </w:t>
+      </w:r>
+      <w:r>
+        <w:rPr>
+          <w:b/>
+          <w:bCs/>
+        </w:rPr>
+        <w:t>T568A</w:t>
+      </w:r>
+      <w:r>
+        <w:t> (gọi tắt là chuẩn </w:t>
+      </w:r>
+      <w:r>
+        <w:rPr>
+          <w:b/>
+          <w:bCs/>
+        </w:rPr>
+        <w:t>A</w:t>
+      </w:r>
+      <w:r>
+        <w:t xml:space="preserve">) </w:t>
+      </w:r>
+    </w:p>
+    <w:p>
+      <w:r>
+        <w:t xml:space="preserve">chuẩn </w:t>
+      </w:r>
+      <w:r>
+        <w:rPr>
+          <w:b/>
+          <w:bCs/>
+        </w:rPr>
+        <w:t>T568B</w:t>
+      </w:r>
+      <w:r>
+        <w:t> (gọi tắt là chuẩn </w:t>
+      </w:r>
+      <w:r>
+        <w:rPr>
+          <w:b/>
+          <w:bCs/>
+        </w:rPr>
+        <w:t>B</w:t>
+      </w:r>
+      <w:r>
+        <w:t>)</w:t>
       </w:r>
     </w:p>
     <w:p>
@@ -934,10 +1000,32 @@
       <w:szCs w:val="32"/>
     </w:rPr>
   </w:style>
+  <w:style w:type="paragraph" w:styleId="Heading3">
+    <w:name w:val="heading 3"/>
+    <w:basedOn w:val="Normal"/>
+    <w:next w:val="Normal"/>
+    <w:link w:val="Heading3Char"/>
+    <w:uiPriority w:val="9"/>
+    <w:semiHidden/>
+    <w:unhideWhenUsed/>
+    <w:qFormat/>
+    <w:rsid w:val="00334558"/>
+    <w:pPr>
+      <w:keepNext/>
+      <w:keepLines/>
+      <w:spacing w:before="40" w:after="0"/>
+      <w:outlineLvl w:val="2"/>
+    </w:pPr>
+    <w:rPr>
+      <w:rFonts w:asciiTheme="majorHAnsi" w:eastAsiaTheme="majorEastAsia" w:hAnsiTheme="majorHAnsi" w:cstheme="majorBidi"/>
+      <w:color w:val="1F3763" w:themeColor="accent1" w:themeShade="7F"/>
+      <w:sz w:val="24"/>
+      <w:szCs w:val="24"/>
+    </w:rPr>
+  </w:style>
   <w:style w:type="character" w:default="1" w:styleId="DefaultParagraphFont">
     <w:name w:val="Default Paragraph Font"/>
     <w:uiPriority w:val="1"/>
-    <w:semiHidden/>
     <w:unhideWhenUsed/>
   </w:style>
   <w:style w:type="table" w:default="1" w:styleId="TableNormal">
@@ -983,6 +1071,20 @@
       <w:color w:val="2F5496" w:themeColor="accent1" w:themeShade="BF"/>
       <w:sz w:val="32"/>
       <w:szCs w:val="32"/>
+    </w:rPr>
+  </w:style>
+  <w:style w:type="character" w:customStyle="1" w:styleId="Heading3Char">
+    <w:name w:val="Heading 3 Char"/>
+    <w:basedOn w:val="DefaultParagraphFont"/>
+    <w:link w:val="Heading3"/>
+    <w:uiPriority w:val="9"/>
+    <w:semiHidden/>
+    <w:rsid w:val="00334558"/>
+    <w:rPr>
+      <w:rFonts w:asciiTheme="majorHAnsi" w:eastAsiaTheme="majorEastAsia" w:hAnsiTheme="majorHAnsi" w:cstheme="majorBidi"/>
+      <w:color w:val="1F3763" w:themeColor="accent1" w:themeShade="7F"/>
+      <w:sz w:val="24"/>
+      <w:szCs w:val="24"/>
     </w:rPr>
   </w:style>
 </w:styles>

</xml_diff>

<commit_message>
Thêm Kết luận cho câu cuối
</commit_message>
<xml_diff>
--- a/Docs/Ta Quang Khoi_b6.docx
+++ b/Docs/Ta Quang Khoi_b6.docx
@@ -284,40 +284,13 @@
           <w:rFonts w:cstheme="minorHAnsi"/>
           <w:shd w:val="clear" w:color="auto" w:fill="FFFFFF"/>
         </w:rPr>
-        <w:t xml:space="preserve">xoắn </w:t>
+        <w:t xml:space="preserve">xoắn các cập dây lại với nhau là </w:t>
       </w:r>
       <w:r>
         <w:rPr>
           <w:rFonts w:cstheme="minorHAnsi"/>
-          <w:shd w:val="clear" w:color="auto" w:fill="FFFFFF"/>
-        </w:rPr>
-        <w:t xml:space="preserve">các cập dây </w:t>
-      </w:r>
-      <w:r>
-        <w:rPr>
-          <w:rFonts w:cstheme="minorHAnsi"/>
-          <w:shd w:val="clear" w:color="auto" w:fill="FFFFFF"/>
-        </w:rPr>
-        <w:t>lại với nhau</w:t>
-      </w:r>
-      <w:r>
-        <w:rPr>
-          <w:rFonts w:cstheme="minorHAnsi"/>
-          <w:shd w:val="clear" w:color="auto" w:fill="FFFFFF"/>
-        </w:rPr>
-        <w:t xml:space="preserve"> là </w:t>
-      </w:r>
-      <w:r>
-        <w:rPr>
-          <w:rFonts w:cstheme="minorHAnsi"/>
-        </w:rPr>
-        <w:t>b</w:t>
-      </w:r>
-      <w:r>
-        <w:rPr>
-          <w:rFonts w:cstheme="minorHAnsi"/>
-        </w:rPr>
-        <w:t>ởi vì hai dây dẫn mang tín hiệu tương đương nhưng ngược chiều nhau, một cặp có thể gây ra nhiễu xuyên âm tới các cặp khác và hiệu ứng trở nên mạnh mẽ hơn dọc theo chiều dài của cáp. Điều này không hề có lợi đối với việc truyền tín hiệu. Việc xoắn các cặp giảm nhiễu xuyên âm giữa các dây.</w:t>
+        </w:rPr>
+        <w:t>bởi vì hai dây dẫn mang tín hiệu tương đương nhưng ngược chiều nhau, một cặp có thể gây ra nhiễu xuyên âm tới các cặp khác và hiệu ứng trở nên mạnh mẽ hơn dọc theo chiều dài của cáp. Điều này không hề có lợi đối với việc truyền tín hiệu. Việc xoắn các cặp giảm nhiễu xuyên âm giữa các dây.</w:t>
       </w:r>
     </w:p>
     <w:p>
@@ -2119,10 +2092,7 @@
         </w:numPr>
       </w:pPr>
       <w:r>
-        <w:t>Thiết lập hoặc ngắt mạch kết nối điện</w:t>
-      </w:r>
-      <w:r>
-        <w:t>.</w:t>
+        <w:t>Thiết lập hoặc ngắt mạch kết nối điện.</w:t>
       </w:r>
     </w:p>
     <w:p>
@@ -2438,35 +2408,7 @@
           <w:b/>
           <w:bCs/>
         </w:rPr>
-        <w:t>1010.1100</w:t>
-      </w:r>
-      <w:r>
-        <w:rPr>
-          <w:b/>
-          <w:bCs/>
-        </w:rPr>
-        <w:t xml:space="preserve"> </w:t>
-      </w:r>
-      <w:r>
-        <w:rPr>
-          <w:b/>
-          <w:bCs/>
-        </w:rPr>
-        <w:t>1010.1000</w:t>
-      </w:r>
-      <w:r>
-        <w:rPr>
-          <w:b/>
-          <w:bCs/>
-        </w:rPr>
-        <w:t xml:space="preserve"> </w:t>
-      </w:r>
-      <w:r>
-        <w:rPr>
-          <w:b/>
-          <w:bCs/>
-        </w:rPr>
-        <w:t>11</w:t>
+        <w:t>1010.1100 1010.1000 11</w:t>
       </w:r>
       <w:r>
         <w:rPr>
@@ -2475,13 +2417,7 @@
         <w:t>00.000</w:t>
       </w:r>
       <w:r>
-        <w:t>0</w:t>
-      </w:r>
-      <w:r>
-        <w:t xml:space="preserve"> </w:t>
-      </w:r>
-      <w:r>
-        <w:t>0000.0000</w:t>
+        <w:t>0 0000.0000</w:t>
       </w:r>
     </w:p>
     <w:p>
@@ -2710,16 +2646,36 @@
         <w:t xml:space="preserve">N2 </w:t>
       </w:r>
       <w:r>
-        <w:t>172.168.194.0/23</w:t>
-      </w:r>
-      <w:r>
-        <w:t xml:space="preserve"> chia cho mạng SG yêu cầu 300 host</w:t>
-      </w:r>
-    </w:p>
-    <w:p>
-      <w:r>
-        <w:t xml:space="preserve">Ta có: </w:t>
-      </w:r>
+        <w:t>172.168.194.0/23 chia cho mạng SG yêu cầu 300 host</w:t>
+      </w:r>
+    </w:p>
+    <w:p>
+      <w:r>
+        <w:t>Ta có: 2</w:t>
+      </w:r>
+      <w:r>
+        <w:rPr>
+          <w:vertAlign w:val="superscript"/>
+        </w:rPr>
+        <w:t>h</w:t>
+      </w:r>
+      <w:r>
+        <w:t xml:space="preserve"> – 2 &gt;= 300 =&gt; h = </w:t>
+      </w:r>
+      <w:r>
+        <w:t>9 =&gt;</w:t>
+      </w:r>
+      <w:r>
+        <w:t xml:space="preserve"> </w:t>
+      </w:r>
+      <w:r>
+        <w:t xml:space="preserve">số bit mượn n = 32 – 23 – 9 = </w:t>
+      </w:r>
+      <w:r>
+        <w:t>0 =&gt; không mượn bit nào cả</w:t>
+      </w:r>
+    </w:p>
+    <w:p>
       <w:r>
         <w:t>2</w:t>
       </w:r>
@@ -2727,57 +2683,13 @@
         <w:rPr>
           <w:vertAlign w:val="superscript"/>
         </w:rPr>
-        <w:t>h</w:t>
-      </w:r>
-      <w:r>
-        <w:t xml:space="preserve"> – 2 &gt;= </w:t>
-      </w:r>
-      <w:r>
-        <w:t>3</w:t>
-      </w:r>
-      <w:r>
-        <w:t>00</w:t>
-      </w:r>
-      <w:r>
-        <w:t xml:space="preserve"> =&gt; h = </w:t>
-      </w:r>
-      <w:r>
-        <w:t>9 =&gt;</w:t>
-      </w:r>
-      <w:r>
-        <w:t xml:space="preserve"> </w:t>
-      </w:r>
-      <w:r>
-        <w:t xml:space="preserve">số bit mượn n = 32 – </w:t>
-      </w:r>
-      <w:r>
-        <w:t>23</w:t>
-      </w:r>
-      <w:r>
-        <w:t xml:space="preserve"> – 9 = </w:t>
-      </w:r>
-      <w:r>
-        <w:t>0 =&gt; không mượn bit nào cả</w:t>
-      </w:r>
-    </w:p>
-    <w:p>
-      <w:r>
-        <w:t>2</w:t>
-      </w:r>
-      <w:r>
-        <w:rPr>
-          <w:vertAlign w:val="superscript"/>
-        </w:rPr>
         <w:t xml:space="preserve">0 </w:t>
       </w:r>
       <w:r>
         <w:t xml:space="preserve">= 1 mạng con =&gt; </w:t>
       </w:r>
       <w:r>
-        <w:t>172.168.194.0/23</w:t>
-      </w:r>
-      <w:r>
-        <w:t xml:space="preserve"> </w:t>
+        <w:t xml:space="preserve">172.168.194.0/23 </w:t>
       </w:r>
       <w:r>
         <w:rPr>
@@ -2792,34 +2704,16 @@
     </w:p>
     <w:p>
       <w:r>
-        <w:t xml:space="preserve">Bước 3: Lấy địa chỉ </w:t>
-      </w:r>
-      <w:r>
-        <w:t>N3: 172.168.196.0/23</w:t>
-      </w:r>
-      <w:r>
-        <w:t xml:space="preserve"> </w:t>
-      </w:r>
-      <w:r>
-        <w:t xml:space="preserve">chia cho mạng </w:t>
-      </w:r>
-      <w:r>
-        <w:t>ĐN</w:t>
-      </w:r>
-      <w:r>
-        <w:t xml:space="preserve"> yêu cầu</w:t>
-      </w:r>
-      <w:r>
-        <w:t xml:space="preserve"> 50 host</w:t>
+        <w:t>Bước 3: Lấy địa chỉ N3: 172.168.196.0/23</w:t>
+      </w:r>
+      <w:r>
+        <w:t xml:space="preserve"> chia cho mạng ĐN yêu cầu 50 host</w:t>
       </w:r>
     </w:p>
     <w:p>
       <w:r>
         <w:lastRenderedPageBreak/>
-        <w:t xml:space="preserve">Ta có </w:t>
-      </w:r>
-      <w:r>
-        <w:t>2</w:t>
+        <w:t>Ta có 2</w:t>
       </w:r>
       <w:r>
         <w:rPr>
@@ -2828,22 +2722,7 @@
         <w:t>h</w:t>
       </w:r>
       <w:r>
-        <w:t xml:space="preserve"> – 2 &gt;= </w:t>
-      </w:r>
-      <w:r>
-        <w:t xml:space="preserve">50 =&gt; h = 6 =&gt; </w:t>
-      </w:r>
-      <w:r>
-        <w:t xml:space="preserve">số bit mượn n = 32 – 23 – </w:t>
-      </w:r>
-      <w:r>
-        <w:t>6</w:t>
-      </w:r>
-      <w:r>
-        <w:t xml:space="preserve"> = </w:t>
-      </w:r>
-      <w:r>
-        <w:t>3</w:t>
+        <w:t xml:space="preserve"> – 2 &gt;= 50 =&gt; h = 6 =&gt; số bit mượn n = 32 – 23 – 6 = 3</w:t>
       </w:r>
     </w:p>
     <w:p>
@@ -2864,10 +2743,7 @@
         <w:t>3</w:t>
       </w:r>
       <w:r>
-        <w:t xml:space="preserve">= </w:t>
-      </w:r>
-      <w:r>
-        <w:t xml:space="preserve">8 mạng </w:t>
+        <w:t xml:space="preserve">= 8 mạng </w:t>
       </w:r>
       <w:r>
         <w:t>con mới được sinh ra</w:t>
@@ -2894,13 +2770,7 @@
         <w:t>1</w:t>
       </w:r>
       <w:r>
-        <w:t xml:space="preserve">: </w:t>
-      </w:r>
-      <w:r>
-        <w:t>172.168.196.0</w:t>
-      </w:r>
-      <w:r>
-        <w:t>/26</w:t>
+        <w:t>: 172.168.196.0/26</w:t>
       </w:r>
       <w:r>
         <w:t xml:space="preserve"> =&gt; </w:t>
@@ -2910,14 +2780,7 @@
           <w:b/>
           <w:bCs/>
         </w:rPr>
-        <w:t xml:space="preserve">cấp cho các mạng </w:t>
-      </w:r>
-      <w:r>
-        <w:rPr>
-          <w:b/>
-          <w:bCs/>
-        </w:rPr>
-        <w:t>ĐN</w:t>
+        <w:t>cấp cho các mạng ĐN</w:t>
       </w:r>
       <w:r>
         <w:t xml:space="preserve"> </w:t>
@@ -2941,16 +2804,7 @@
         <w:t>2</w:t>
       </w:r>
       <w:r>
-        <w:t xml:space="preserve">: </w:t>
-      </w:r>
-      <w:r>
-        <w:t>172.168.196.</w:t>
-      </w:r>
-      <w:r>
-        <w:t>64</w:t>
-      </w:r>
-      <w:r>
-        <w:t>/26</w:t>
+        <w:t>: 172.168.196.64/26</w:t>
       </w:r>
     </w:p>
     <w:p>
@@ -2971,13 +2825,54 @@
         <w:t>3</w:t>
       </w:r>
       <w:r>
-        <w:t>: 172.168.196.</w:t>
-      </w:r>
-      <w:r>
-        <w:t>128</w:t>
-      </w:r>
-      <w:r>
-        <w:t>/26</w:t>
+        <w:t>: 172.168.196.128/26</w:t>
+      </w:r>
+    </w:p>
+    <w:p>
+      <w:r>
+        <w:t xml:space="preserve">Kết luận: Từ dải địa chỉ IP </w:t>
+      </w:r>
+      <w:r>
+        <w:t>172.168.192.0/18</w:t>
+      </w:r>
+      <w:r>
+        <w:t xml:space="preserve">, ta cấp cho </w:t>
+      </w:r>
+    </w:p>
+    <w:p>
+      <w:pPr>
+        <w:ind w:left="720"/>
+      </w:pPr>
+      <w:r>
+        <w:t xml:space="preserve">Mạng Hà Nội: </w:t>
+      </w:r>
+      <w:r>
+        <w:t>172.168.192.0/23</w:t>
+      </w:r>
+    </w:p>
+    <w:p>
+      <w:pPr>
+        <w:ind w:left="720"/>
+      </w:pPr>
+      <w:r>
+        <w:t xml:space="preserve">Mạng Sài Gòn: </w:t>
+      </w:r>
+      <w:r>
+        <w:t>172.168.194.0/23</w:t>
+      </w:r>
+    </w:p>
+    <w:p>
+      <w:pPr>
+        <w:ind w:left="720"/>
+      </w:pPr>
+      <w:r>
+        <w:t>Mạng Đà Nẵng:</w:t>
+      </w:r>
+      <w:r>
+        <w:t xml:space="preserve"> </w:t>
+      </w:r>
+      <w:r>
+        <w:t>172.168.196.0/26</w:t>
       </w:r>
     </w:p>
     <w:p/>
@@ -3881,6 +3776,7 @@
   <w:style w:type="character" w:default="1" w:styleId="DefaultParagraphFont">
     <w:name w:val="Default Paragraph Font"/>
     <w:uiPriority w:val="1"/>
+    <w:semiHidden/>
     <w:unhideWhenUsed/>
   </w:style>
   <w:style w:type="table" w:default="1" w:styleId="TableNormal">
@@ -4265,21 +4161,6 @@
 </file>
 
 <file path=customXml/item1.xml><?xml version="1.0" encoding="utf-8"?>
-<p:properties xmlns:p="http://schemas.microsoft.com/office/2006/metadata/properties" xmlns:xsi="http://www.w3.org/2001/XMLSchema-instance" xmlns:pc="http://schemas.microsoft.com/office/infopath/2007/PartnerControls">
-  <documentManagement/>
-</p:properties>
-</file>
-
-<file path=customXml/item2.xml><?xml version="1.0" encoding="utf-8"?>
-<?mso-contentType ?>
-<FormTemplates xmlns="http://schemas.microsoft.com/sharepoint/v3/contenttype/forms">
-  <Display>DocumentLibraryForm</Display>
-  <Edit>DocumentLibraryForm</Edit>
-  <New>DocumentLibraryForm</New>
-</FormTemplates>
-</file>
-
-<file path=customXml/item3.xml><?xml version="1.0" encoding="utf-8"?>
 <ct:contentTypeSchema xmlns:ct="http://schemas.microsoft.com/office/2006/metadata/contentType" xmlns:ma="http://schemas.microsoft.com/office/2006/metadata/properties/metaAttributes" ct:_="" ma:_="" ma:contentTypeName="Document" ma:contentTypeID="0x010100A09C94099A3CE8469E9AA42617115BF0" ma:contentTypeVersion="14" ma:contentTypeDescription="Create a new document." ma:contentTypeScope="" ma:versionID="9eeebdb57f1f4f706c84e243a6a392af">
   <xsd:schema xmlns:xsd="http://www.w3.org/2001/XMLSchema" xmlns:xs="http://www.w3.org/2001/XMLSchema" xmlns:p="http://schemas.microsoft.com/office/2006/metadata/properties" xmlns:ns3="2f638f5d-ddce-41dd-8f88-c5d8367c2f5c" xmlns:ns4="a7bd220b-be5d-4786-b1ea-506a7aa9c9bc" targetNamespace="http://schemas.microsoft.com/office/2006/metadata/properties" ma:root="true" ma:fieldsID="fd239b2181be792b5c1ecba4f4af1127" ns3:_="" ns4:_="">
     <xsd:import namespace="2f638f5d-ddce-41dd-8f88-c5d8367c2f5c"/>
@@ -4508,24 +4389,22 @@
 </ct:contentTypeSchema>
 </file>
 
-<file path=customXml/itemProps1.xml><?xml version="1.0" encoding="utf-8"?>
-<ds:datastoreItem xmlns:ds="http://schemas.openxmlformats.org/officeDocument/2006/customXml" ds:itemID="{D2CA82AE-73EA-4D1E-B97D-8EBC235C261E}">
-  <ds:schemaRefs>
-    <ds:schemaRef ds:uri="http://schemas.microsoft.com/office/2006/metadata/properties"/>
-    <ds:schemaRef ds:uri="http://schemas.microsoft.com/office/infopath/2007/PartnerControls"/>
-  </ds:schemaRefs>
-</ds:datastoreItem>
+<file path=customXml/item2.xml><?xml version="1.0" encoding="utf-8"?>
+<?mso-contentType ?>
+<FormTemplates xmlns="http://schemas.microsoft.com/sharepoint/v3/contenttype/forms">
+  <Display>DocumentLibraryForm</Display>
+  <Edit>DocumentLibraryForm</Edit>
+  <New>DocumentLibraryForm</New>
+</FormTemplates>
 </file>
 
-<file path=customXml/itemProps2.xml><?xml version="1.0" encoding="utf-8"?>
-<ds:datastoreItem xmlns:ds="http://schemas.openxmlformats.org/officeDocument/2006/customXml" ds:itemID="{481D161F-A73E-4B1B-A49A-42C8736C4829}">
-  <ds:schemaRefs>
-    <ds:schemaRef ds:uri="http://schemas.microsoft.com/sharepoint/v3/contenttype/forms"/>
-  </ds:schemaRefs>
-</ds:datastoreItem>
+<file path=customXml/item3.xml><?xml version="1.0" encoding="utf-8"?>
+<p:properties xmlns:p="http://schemas.microsoft.com/office/2006/metadata/properties" xmlns:xsi="http://www.w3.org/2001/XMLSchema-instance" xmlns:pc="http://schemas.microsoft.com/office/infopath/2007/PartnerControls">
+  <documentManagement/>
+</p:properties>
 </file>
 
-<file path=customXml/itemProps3.xml><?xml version="1.0" encoding="utf-8"?>
+<file path=customXml/itemProps1.xml><?xml version="1.0" encoding="utf-8"?>
 <ds:datastoreItem xmlns:ds="http://schemas.openxmlformats.org/officeDocument/2006/customXml" ds:itemID="{FEF8946E-BB81-41C0-BB66-45AEEC8CF1C6}">
   <ds:schemaRefs>
     <ds:schemaRef ds:uri="http://schemas.microsoft.com/office/2006/metadata/contentType"/>
@@ -4542,4 +4421,21 @@
     <ds:schemaRef ds:uri="http://schemas.microsoft.com/internal/obd"/>
   </ds:schemaRefs>
 </ds:datastoreItem>
+</file>
+
+<file path=customXml/itemProps2.xml><?xml version="1.0" encoding="utf-8"?>
+<ds:datastoreItem xmlns:ds="http://schemas.openxmlformats.org/officeDocument/2006/customXml" ds:itemID="{481D161F-A73E-4B1B-A49A-42C8736C4829}">
+  <ds:schemaRefs>
+    <ds:schemaRef ds:uri="http://schemas.microsoft.com/sharepoint/v3/contenttype/forms"/>
+  </ds:schemaRefs>
+</ds:datastoreItem>
+</file>
+
+<file path=customXml/itemProps3.xml><?xml version="1.0" encoding="utf-8"?>
+<ds:datastoreItem xmlns:ds="http://schemas.openxmlformats.org/officeDocument/2006/customXml" ds:itemID="{D2CA82AE-73EA-4D1E-B97D-8EBC235C261E}">
+  <ds:schemaRefs>
+    <ds:schemaRef ds:uri="http://schemas.microsoft.com/office/2006/metadata/properties"/>
+    <ds:schemaRef ds:uri="http://schemas.microsoft.com/office/infopath/2007/PartnerControls"/>
+  </ds:schemaRefs>
+</ds:datastoreItem>
 </file>
</xml_diff>